<commit_message>
added to turned in homework
</commit_message>
<xml_diff>
--- a/SOC319 - Sociology of The Digital World/UNIT 2/DISCUSSION BOARD POSTS AND RESPONSES.docx
+++ b/SOC319 - Sociology of The Digital World/UNIT 2/DISCUSSION BOARD POSTS AND RESPONSES.docx
@@ -90,47 +90,130 @@
     </w:p>
     <w:p>
       <w:r>
-        <w:t xml:space="preserve">I love that you looked at Turkle’s example of her daughter’s reaction to the Galapagos turtles, it was very well stated. I believe that it is very much a matter of perspective between the child and the adult. As you stated for the children it is all about the entertainment value of the venue and often real animals are not always entertaining to children. When I was a child, my parents took me to the zoo a few times. I was always a fan of big jungle cats like leopards and </w:t>
+        <w:t>I love that you looked at Turkle’s example of her daughter’s reaction to the Galapagos turtles, it was very well stated. I believe that it is very much a matter of perspective between the child and the adult. As you stated for the children it is all about the entertainment value of the venue and often real animals are not always entertaining to children. When I was a child, my parents took me to the zoo a few times. I was always a fan of big jungle cats like leopards and the wolves, but</w:t>
+      </w:r>
+      <w:bookmarkEnd w:id="0"/>
+      <w:r>
+        <w:t xml:space="preserve"> I almost never saw either of them when I looked for them in their enclosures, so it wasn’t all that entertaining to me. Now </w:t>
+      </w:r>
+      <w:r>
+        <w:t>that</w:t>
+      </w:r>
+      <w:r>
+        <w:t xml:space="preserve"> I go to the zoo as an adult, I still love big cats and the wolves, but the emphasis has changed I now see a value in just seeing the animals and the entertainment is just finding them. </w:t>
+      </w:r>
+    </w:p>
+    <w:p>
+      <w:r>
+        <w:t>While I can understand Turkle’s concerns in this book and some of them could be warranted</w:t>
+      </w:r>
+      <w:r>
+        <w:t xml:space="preserve"> but</w:t>
+      </w:r>
+      <w:r>
+        <w:t xml:space="preserve"> I tend to agree with you that her theory seems to not take in all the factors. Like in the post I shared about a robot “cat” that was used in my therapy sessions after deployment. There were factors of both military regulations and concerns for safety that led to the robot being used. </w:t>
+      </w:r>
+    </w:p>
+    <w:p/>
+    <w:p>
+      <w:r>
+        <w:rPr>
+          <w:b/>
+          <w:bCs/>
+          <w:u w:val="single"/>
+        </w:rPr>
+        <w:t>Post 2:</w:t>
+      </w:r>
+    </w:p>
+    <w:p>
+      <w:r>
+        <w:t xml:space="preserve">From Turkle’s book Alone together and the </w:t>
+      </w:r>
+      <w:proofErr w:type="spellStart"/>
+      <w:r>
+        <w:t>RadioLab</w:t>
+      </w:r>
+      <w:proofErr w:type="spellEnd"/>
+      <w:r>
+        <w:t xml:space="preserve"> podcast talking to machines one of the main criticisms/predictions that I kept seeing was the idea that the introduction of digital technology will very likely result in less meaningful human relationships.</w:t>
+      </w:r>
+    </w:p>
+    <w:p>
+      <w:r>
+        <w:t xml:space="preserve">While I can understand the concept and I do not believe that something like social media interaction or texting can fully replace face to face interaction as a development tool, I cannot say that I agree that digital technologies cannot provide meaningful relationships. I have found an “artifact” to support that digital technologies can and do support meaningful human relationships. </w:t>
+      </w:r>
+    </w:p>
+    <w:p>
+      <w:r>
+        <w:t xml:space="preserve">My “artifact” is a paper called Positive Effects hosted at the national library of medicine. </w:t>
+      </w:r>
+    </w:p>
+    <w:p>
+      <w:hyperlink r:id="rId4" w:history="1">
+        <w:r>
+          <w:rPr>
+            <w:rStyle w:val="Hyperlink"/>
+          </w:rPr>
+          <w:t>https://www.ncbi.nlm.nih.gov/pmc/articles/PMC9658971/</w:t>
+        </w:r>
+      </w:hyperlink>
+    </w:p>
+    <w:p>
+      <w:r>
+        <w:t xml:space="preserve">In table 1 in the Social-Emotional category you will find that “Online peer communication via social media enhances friendship quality, perception of social support, connectedness.” (Haddock et al., 2022) It seems like the fundamental concept from Turkle was that there is no meaningful human relationship if there is no face-to-face human interaction. On deployment the only things that I had to maintain my marriage, and my friendships were digital technology and not only does this article say that it works but I have experienced it working. </w:t>
+      </w:r>
+    </w:p>
+    <w:p>
+      <w:r>
+        <w:t xml:space="preserve">The article goes on to say in that same table under the Mental health and wellbeing category that “Video game promote a sense of connectedness and address felling of isolation.” (Haddock et al., 2022) During the Covid lockdown video games were my primary way of keeping in touch with friends and family. I would get online with some friends, or my sister and we would talk about our lives and other things and when we got bored, we would go and do some quests and “bond.” I have friends that I have met in online games that I have gotten to know well, and we have been friends for 15 or more years. Digital technology is a tool, and we can make meaningful human relationships through it if we put the effort in.  </w:t>
+      </w:r>
+    </w:p>
+    <w:p/>
+    <w:p>
+      <w:pPr>
+        <w:spacing w:line="480" w:lineRule="auto"/>
+        <w:ind w:left="720" w:hanging="480"/>
+      </w:pPr>
+      <w:r>
+        <w:t xml:space="preserve">Haddock, A., Ward, N., Yu, R., &amp; O’Dea, N. (2022). Positive Effects of Digital Technology Use by Adolescents: A Scoping Review of </w:t>
       </w:r>
       <w:proofErr w:type="gramStart"/>
       <w:r>
-        <w:t>the wolves</w:t>
+        <w:t>the Literature</w:t>
       </w:r>
       <w:proofErr w:type="gramEnd"/>
       <w:r>
-        <w:t>, but</w:t>
-      </w:r>
-      <w:bookmarkEnd w:id="0"/>
-      <w:r>
-        <w:t xml:space="preserve"> I almost never saw either of them when I looked for them in their enclosures, so it wasn’t all that entertaining to me. Now </w:t>
-      </w:r>
-      <w:r>
-        <w:t>that</w:t>
-      </w:r>
-      <w:r>
-        <w:t xml:space="preserve"> I go to the zoo as an adult, I still love big cats and </w:t>
-      </w:r>
-      <w:proofErr w:type="gramStart"/>
-      <w:r>
-        <w:t>the wolves</w:t>
-      </w:r>
-      <w:proofErr w:type="gramEnd"/>
-      <w:r>
-        <w:t xml:space="preserve">, but the emphasis has changed I now see a value in just seeing the animals and the entertainment is just finding them. </w:t>
-      </w:r>
-    </w:p>
-    <w:p>
-      <w:r>
-        <w:t>While I can understand Turkle’s concerns in this book and some of them could be warranted</w:t>
-      </w:r>
-      <w:r>
-        <w:t xml:space="preserve"> but</w:t>
-      </w:r>
-      <w:r>
-        <w:t xml:space="preserve"> I tend to agree with you that her theory seems to not take in all the factors. Like in the post I shared about a robot “cat” that was used in my therapy sessions after deployment. There were factors of both military regulations and concerns for safety that led to the robot being used. </w:t>
-      </w:r>
-    </w:p>
-    <w:p/>
+        <w:t xml:space="preserve">. </w:t>
+      </w:r>
+      <w:r>
+        <w:rPr>
+          <w:i/>
+          <w:iCs/>
+        </w:rPr>
+        <w:t>International Journal of Environmental Research and Public Health</w:t>
+      </w:r>
+      <w:r>
+        <w:t xml:space="preserve">, </w:t>
+      </w:r>
+      <w:r>
+        <w:rPr>
+          <w:i/>
+          <w:iCs/>
+        </w:rPr>
+        <w:t>19</w:t>
+      </w:r>
+      <w:r>
+        <w:t xml:space="preserve">(21), 14009. </w:t>
+      </w:r>
+      <w:hyperlink r:id="rId5" w:history="1">
+        <w:r>
+          <w:rPr>
+            <w:rStyle w:val="Hyperlink"/>
+          </w:rPr>
+          <w:t>https://doi.org/10.3390/ijerph192114009</w:t>
+        </w:r>
+      </w:hyperlink>
+    </w:p>
     <w:p/>
     <w:sectPr>
       <w:pgSz w:w="12240" w:h="15840"/>
@@ -570,6 +653,17 @@
     <w:semiHidden/>
     <w:unhideWhenUsed/>
   </w:style>
+  <w:style w:type="character" w:styleId="Hyperlink">
+    <w:name w:val="Hyperlink"/>
+    <w:basedOn w:val="DefaultParagraphFont"/>
+    <w:uiPriority w:val="99"/>
+    <w:unhideWhenUsed/>
+    <w:rsid w:val="00880CBC"/>
+    <w:rPr>
+      <w:color w:val="0563C1" w:themeColor="hyperlink"/>
+      <w:u w:val="single"/>
+    </w:rPr>
+  </w:style>
 </w:styles>
 </file>
 

</xml_diff>